<commit_message>
Se sube de nuevo plan de pruebas
</commit_message>
<xml_diff>
--- a/Documentos proyecto San Ambiente/Fase2/PLAN DE PRUEBAS.docx
+++ b/Documentos proyecto San Ambiente/Fase2/PLAN DE PRUEBAS.docx
@@ -4,7 +4,7 @@
   <w:body>
     <w:p>
       <w:pPr>
-        <w:pStyle w:val="Heading1"/>
+        <w:pStyle w:val="Ttulo1"/>
         <w:jc w:val="center"/>
         <w:rPr>
           <w:rFonts w:ascii="Times New Roman" w:hAnsi="Times New Roman" w:cs="Times New Roman"/>
@@ -31,7 +31,7 @@
     </w:p>
     <w:p>
       <w:pPr>
-        <w:pStyle w:val="Heading2"/>
+        <w:pStyle w:val="Ttulo2"/>
         <w:rPr>
           <w:rFonts w:ascii="Times New Roman" w:hAnsi="Times New Roman" w:cs="Times New Roman"/>
           <w:b/>
@@ -44,7 +44,7 @@
     </w:p>
     <w:p>
       <w:pPr>
-        <w:pStyle w:val="Heading2"/>
+        <w:pStyle w:val="Ttulo2"/>
         <w:rPr>
           <w:rFonts w:ascii="Times New Roman" w:hAnsi="Times New Roman" w:cs="Times New Roman"/>
           <w:b/>
@@ -81,7 +81,7 @@
     </w:p>
     <w:p>
       <w:pPr>
-        <w:pStyle w:val="Heading3"/>
+        <w:pStyle w:val="Ttulo3"/>
         <w:rPr>
           <w:rFonts w:ascii="Times New Roman" w:hAnsi="Times New Roman" w:cs="Times New Roman"/>
           <w:b/>
@@ -93,7 +93,7 @@
     </w:p>
     <w:p>
       <w:pPr>
-        <w:pStyle w:val="Heading3"/>
+        <w:pStyle w:val="Ttulo3"/>
         <w:rPr>
           <w:rFonts w:ascii="Times New Roman" w:hAnsi="Times New Roman" w:cs="Times New Roman"/>
           <w:b/>
@@ -364,7 +364,7 @@
     </w:p>
     <w:p>
       <w:pPr>
-        <w:pStyle w:val="Heading4"/>
+        <w:pStyle w:val="Ttulo4"/>
         <w:rPr>
           <w:rFonts w:ascii="Times New Roman" w:hAnsi="Times New Roman" w:cs="Times New Roman"/>
           <w:b/>
@@ -379,7 +379,7 @@
     </w:p>
     <w:p>
       <w:pPr>
-        <w:pStyle w:val="Heading4"/>
+        <w:pStyle w:val="Ttulo4"/>
         <w:rPr>
           <w:rFonts w:ascii="Times New Roman" w:hAnsi="Times New Roman" w:cs="Times New Roman"/>
           <w:b/>
@@ -394,7 +394,7 @@
     </w:p>
     <w:p>
       <w:pPr>
-        <w:pStyle w:val="Heading4"/>
+        <w:pStyle w:val="Ttulo4"/>
         <w:rPr>
           <w:rFonts w:ascii="Times New Roman" w:hAnsi="Times New Roman" w:cs="Times New Roman"/>
           <w:b/>
@@ -590,7 +590,7 @@
     </w:p>
     <w:p>
       <w:pPr>
-        <w:pStyle w:val="Heading4"/>
+        <w:pStyle w:val="Ttulo4"/>
         <w:rPr>
           <w:rFonts w:ascii="Times New Roman" w:hAnsi="Times New Roman" w:cs="Times New Roman"/>
           <w:b/>
@@ -639,7 +639,7 @@
     <w:p/>
     <w:p>
       <w:pPr>
-        <w:pStyle w:val="ListParagraph"/>
+        <w:pStyle w:val="Prrafodelista"/>
         <w:numPr>
           <w:ilvl w:val="0"/>
           <w:numId w:val="34"/>
@@ -659,7 +659,7 @@
     </w:p>
     <w:tbl>
       <w:tblPr>
-        <w:tblStyle w:val="TableGrid"/>
+        <w:tblStyle w:val="Tablaconcuadrcula"/>
         <w:tblW w:w="0" w:type="auto"/>
         <w:tblLook w:val="04A0" w:firstRow="1" w:lastRow="0" w:firstColumn="1" w:lastColumn="0" w:noHBand="0" w:noVBand="1"/>
       </w:tblPr>
@@ -1002,7 +1002,7 @@
                                   <w:hyperlink r:id="rId8" w:history="1">
                                     <w:r>
                                       <w:rPr>
-                                        <w:rStyle w:val="Hyperlink"/>
+                                        <w:rStyle w:val="Hipervnculo"/>
                                         <w:sz w:val="18"/>
                                         <w:szCs w:val="18"/>
                                       </w:rPr>
@@ -1019,7 +1019,7 @@
                                   <w:hyperlink r:id="rId9" w:history="1">
                                     <w:r>
                                       <w:rPr>
-                                        <w:rStyle w:val="Hyperlink"/>
+                                        <w:rStyle w:val="Hipervnculo"/>
                                         <w:sz w:val="18"/>
                                         <w:szCs w:val="18"/>
                                       </w:rPr>
@@ -1111,11 +1111,9 @@
             <w:shd w:val="clear" w:color="auto" w:fill="ACB9CA" w:themeFill="text2" w:themeFillTint="66"/>
           </w:tcPr>
           <w:p>
-            <w:proofErr w:type="spellStart"/>
             <w:r>
               <w:t>JMeter</w:t>
             </w:r>
-            <w:proofErr w:type="spellEnd"/>
           </w:p>
         </w:tc>
         <w:tc>
@@ -1170,13 +1168,8 @@
           </w:tcPr>
           <w:p>
             <w:r>
-              <w:t xml:space="preserve">Visual Studio </w:t>
+              <w:t>Visual Studio Debugging</w:t>
             </w:r>
-            <w:proofErr w:type="spellStart"/>
-            <w:r>
-              <w:t>Debugging</w:t>
-            </w:r>
-            <w:proofErr w:type="spellEnd"/>
           </w:p>
         </w:tc>
         <w:tc>
@@ -1328,43 +1321,7 @@
           <w:sz w:val="24"/>
           <w:szCs w:val="24"/>
         </w:rPr>
-        <w:t xml:space="preserve">s un </w:t>
-      </w:r>
-      <w:proofErr w:type="spellStart"/>
-      <w:r>
-        <w:rPr>
-          <w:rFonts w:ascii="Times New Roman" w:hAnsi="Times New Roman" w:cs="Times New Roman"/>
-          <w:sz w:val="24"/>
-          <w:szCs w:val="24"/>
-        </w:rPr>
-        <w:t>framework</w:t>
-      </w:r>
-      <w:proofErr w:type="spellEnd"/>
-      <w:r>
-        <w:rPr>
-          <w:rFonts w:ascii="Times New Roman" w:hAnsi="Times New Roman" w:cs="Times New Roman"/>
-          <w:sz w:val="24"/>
-          <w:szCs w:val="24"/>
-        </w:rPr>
-        <w:t xml:space="preserve"> para aplicaciones web desarrollado en </w:t>
-      </w:r>
-      <w:proofErr w:type="spellStart"/>
-      <w:r>
-        <w:rPr>
-          <w:rFonts w:ascii="Times New Roman" w:hAnsi="Times New Roman" w:cs="Times New Roman"/>
-          <w:sz w:val="24"/>
-          <w:szCs w:val="24"/>
-        </w:rPr>
-        <w:t>TypeScript</w:t>
-      </w:r>
-      <w:proofErr w:type="spellEnd"/>
-      <w:r>
-        <w:rPr>
-          <w:rFonts w:ascii="Times New Roman" w:hAnsi="Times New Roman" w:cs="Times New Roman"/>
-          <w:sz w:val="24"/>
-          <w:szCs w:val="24"/>
-        </w:rPr>
-        <w:t>, de código abierto, mantenido por Google, que se utiliza para crear y mantener aplicaciones web de una sola página. Su objetivo es aumentar las aplicaciones basadas en navegador con capacidad de Modelo Vista Controlador (MVC), en un esfuerzo para hacer que el desarrollo y las pruebas sean más fáciles.</w:t>
+        <w:t>s un framework para aplicaciones web desarrollado en TypeScript, de código abierto, mantenido por Google, que se utiliza para crear y mantener aplicaciones web de una sola página. Su objetivo es aumentar las aplicaciones basadas en navegador con capacidad de Modelo Vista Controlador (MVC), en un esfuerzo para hacer que el desarrollo y las pruebas sean más fáciles.</w:t>
       </w:r>
     </w:p>
     <w:p>
@@ -1443,7 +1400,7 @@
     </w:p>
     <w:p>
       <w:pPr>
-        <w:pStyle w:val="ListParagraph"/>
+        <w:pStyle w:val="Prrafodelista"/>
         <w:numPr>
           <w:ilvl w:val="0"/>
           <w:numId w:val="36"/>
@@ -1461,18 +1418,8 @@
           <w:sz w:val="24"/>
           <w:szCs w:val="24"/>
         </w:rPr>
-        <w:t xml:space="preserve">Visual Studio </w:t>
-      </w:r>
-      <w:proofErr w:type="spellStart"/>
-      <w:r>
-        <w:rPr>
-          <w:rFonts w:ascii="Times New Roman" w:hAnsi="Times New Roman" w:cs="Times New Roman"/>
-          <w:sz w:val="24"/>
-          <w:szCs w:val="24"/>
-        </w:rPr>
-        <w:t>Code</w:t>
-      </w:r>
-      <w:proofErr w:type="spellEnd"/>
+        <w:t>Visual Studio Code</w:t>
+      </w:r>
     </w:p>
     <w:p>
       <w:pPr>
@@ -1497,30 +1444,12 @@
           <w:sz w:val="24"/>
           <w:szCs w:val="24"/>
         </w:rPr>
-        <w:t xml:space="preserve">s un editor de código fuente desarrollado por Microsoft para </w:t>
-      </w:r>
-      <w:proofErr w:type="gramStart"/>
-      <w:r>
-        <w:rPr>
-          <w:rFonts w:ascii="Times New Roman" w:hAnsi="Times New Roman" w:cs="Times New Roman"/>
-          <w:sz w:val="24"/>
-          <w:szCs w:val="24"/>
-        </w:rPr>
-        <w:t>Windows ,</w:t>
-      </w:r>
-      <w:proofErr w:type="gramEnd"/>
-      <w:r>
-        <w:rPr>
-          <w:rFonts w:ascii="Times New Roman" w:hAnsi="Times New Roman" w:cs="Times New Roman"/>
-          <w:sz w:val="24"/>
-          <w:szCs w:val="24"/>
-        </w:rPr>
-        <w:t xml:space="preserve"> Linux y macOS. Incluye soporte para la depuración, control integrado de Git, resaltado de sintaxis, finalización inteligente de código, fragmentos y refactorización de código.</w:t>
-      </w:r>
-    </w:p>
-    <w:p>
-      <w:pPr>
-        <w:pStyle w:val="Heading4"/>
+        <w:t>s un editor de código fuente desarrollado por Microsoft para Windows , Linux y macOS. Incluye soporte para la depuración, control integrado de Git, resaltado de sintaxis, finalización inteligente de código, fragmentos y refactorización de código.</w:t>
+      </w:r>
+    </w:p>
+    <w:p>
+      <w:pPr>
+        <w:pStyle w:val="Ttulo4"/>
         <w:rPr>
           <w:rFonts w:ascii="Times New Roman" w:hAnsi="Times New Roman" w:cs="Times New Roman"/>
           <w:b/>
@@ -1706,7 +1635,7 @@
     </w:p>
     <w:p>
       <w:pPr>
-        <w:pStyle w:val="ListParagraph"/>
+        <w:pStyle w:val="Prrafodelista"/>
         <w:numPr>
           <w:ilvl w:val="0"/>
           <w:numId w:val="41"/>
@@ -1727,7 +1656,7 @@
     </w:p>
     <w:p>
       <w:pPr>
-        <w:pStyle w:val="ListParagraph"/>
+        <w:pStyle w:val="Prrafodelista"/>
         <w:numPr>
           <w:ilvl w:val="0"/>
           <w:numId w:val="41"/>
@@ -1900,7 +1829,7 @@
     </w:p>
     <w:p>
       <w:pPr>
-        <w:pStyle w:val="ListParagraph"/>
+        <w:pStyle w:val="Prrafodelista"/>
         <w:numPr>
           <w:ilvl w:val="0"/>
           <w:numId w:val="41"/>
@@ -1930,7 +1859,7 @@
     </w:p>
     <w:p>
       <w:pPr>
-        <w:pStyle w:val="ListParagraph"/>
+        <w:pStyle w:val="Prrafodelista"/>
         <w:numPr>
           <w:ilvl w:val="0"/>
           <w:numId w:val="41"/>
@@ -2437,7 +2366,7 @@
     </w:p>
     <w:p>
       <w:pPr>
-        <w:pStyle w:val="ListParagraph"/>
+        <w:pStyle w:val="Prrafodelista"/>
         <w:numPr>
           <w:ilvl w:val="0"/>
           <w:numId w:val="41"/>
@@ -2460,7 +2389,7 @@
     </w:p>
     <w:p>
       <w:pPr>
-        <w:pStyle w:val="ListParagraph"/>
+        <w:pStyle w:val="Prrafodelista"/>
         <w:numPr>
           <w:ilvl w:val="0"/>
           <w:numId w:val="41"/>
@@ -2478,8 +2407,10 @@
           <w:sz w:val="24"/>
           <w:szCs w:val="24"/>
         </w:rPr>
-        <w:t>Pruebas Unitarias.</w:t>
-      </w:r>
+        <w:t>Pruebas Unitarias</w:t>
+      </w:r>
+      <w:bookmarkStart w:id="3" w:name="_GoBack"/>
+      <w:bookmarkEnd w:id="3"/>
     </w:p>
     <w:p>
       <w:pPr>
@@ -2552,7 +2483,7 @@
     </w:p>
     <w:p>
       <w:pPr>
-        <w:pStyle w:val="Heading4"/>
+        <w:pStyle w:val="Ttulo4"/>
         <w:rPr>
           <w:rFonts w:ascii="Times New Roman" w:hAnsi="Times New Roman" w:cs="Times New Roman"/>
           <w:b/>
@@ -3002,7 +2933,7 @@
     </w:p>
     <w:p>
       <w:pPr>
-        <w:pStyle w:val="ListParagraph"/>
+        <w:pStyle w:val="Prrafodelista"/>
         <w:numPr>
           <w:ilvl w:val="0"/>
           <w:numId w:val="42"/>
@@ -3089,8 +3020,6 @@
         </w:rPr>
         <w:t xml:space="preserve"> que los datos personales como contraseñas no se ingresen en texto plano. </w:t>
       </w:r>
-      <w:bookmarkStart w:id="3" w:name="_GoBack"/>
-      <w:bookmarkEnd w:id="3"/>
     </w:p>
     <w:p>
       <w:pPr>
@@ -3144,7 +3073,7 @@
     </w:p>
     <w:p>
       <w:pPr>
-        <w:pStyle w:val="Heading4"/>
+        <w:pStyle w:val="Ttulo4"/>
         <w:rPr>
           <w:rFonts w:ascii="Times New Roman" w:hAnsi="Times New Roman" w:cs="Times New Roman"/>
           <w:b/>
@@ -3159,7 +3088,7 @@
     </w:p>
     <w:p>
       <w:pPr>
-        <w:pStyle w:val="Heading4"/>
+        <w:pStyle w:val="Ttulo4"/>
         <w:rPr>
           <w:rFonts w:ascii="Times New Roman" w:hAnsi="Times New Roman" w:cs="Times New Roman"/>
           <w:b/>
@@ -3174,7 +3103,7 @@
     </w:p>
     <w:p>
       <w:pPr>
-        <w:pStyle w:val="Heading4"/>
+        <w:pStyle w:val="Ttulo4"/>
         <w:rPr>
           <w:rFonts w:ascii="Times New Roman" w:hAnsi="Times New Roman" w:cs="Times New Roman"/>
           <w:b/>
@@ -3391,7 +3320,7 @@
     </w:p>
     <w:p>
       <w:pPr>
-        <w:pStyle w:val="Heading4"/>
+        <w:pStyle w:val="Ttulo4"/>
         <w:rPr>
           <w:rFonts w:ascii="Times New Roman" w:hAnsi="Times New Roman" w:cs="Times New Roman"/>
           <w:b/>
@@ -8321,7 +8250,7 @@
       </w:pPr>
     </w:pPrDefault>
   </w:docDefaults>
-  <w:latentStyles w:defLockedState="0" w:defUIPriority="99" w:defSemiHidden="0" w:defUnhideWhenUsed="0" w:defQFormat="0" w:count="376">
+  <w:latentStyles w:defLockedState="0" w:defUIPriority="99" w:defSemiHidden="0" w:defUnhideWhenUsed="0" w:defQFormat="0" w:count="377">
     <w:lsdException w:name="Normal" w:uiPriority="0" w:qFormat="1"/>
     <w:lsdException w:name="heading 1" w:uiPriority="9" w:qFormat="1"/>
     <w:lsdException w:name="heading 2" w:semiHidden="1" w:uiPriority="9" w:unhideWhenUsed="1" w:qFormat="1"/>
@@ -8427,7 +8356,6 @@
     <w:lsdException w:name="HTML Sample" w:semiHidden="1" w:unhideWhenUsed="1"/>
     <w:lsdException w:name="HTML Typewriter" w:semiHidden="1" w:unhideWhenUsed="1"/>
     <w:lsdException w:name="HTML Variable" w:semiHidden="1" w:unhideWhenUsed="1"/>
-    <w:lsdException w:name="Normal Table" w:semiHidden="1" w:unhideWhenUsed="1"/>
     <w:lsdException w:name="annotation subject" w:semiHidden="1" w:unhideWhenUsed="1"/>
     <w:lsdException w:name="No List" w:semiHidden="1" w:unhideWhenUsed="1"/>
     <w:lsdException w:name="Outline List 1" w:semiHidden="1" w:unhideWhenUsed="1"/>
@@ -8474,10 +8402,8 @@
     <w:lsdException w:name="Table Subtle 2" w:semiHidden="1" w:unhideWhenUsed="1"/>
     <w:lsdException w:name="Table Web 1" w:semiHidden="1" w:unhideWhenUsed="1"/>
     <w:lsdException w:name="Table Web 2" w:semiHidden="1" w:unhideWhenUsed="1"/>
-    <w:lsdException w:name="Table Web 3" w:semiHidden="1" w:unhideWhenUsed="1"/>
     <w:lsdException w:name="Balloon Text" w:semiHidden="1" w:unhideWhenUsed="1"/>
     <w:lsdException w:name="Table Grid" w:uiPriority="39"/>
-    <w:lsdException w:name="Table Theme" w:semiHidden="1" w:unhideWhenUsed="1"/>
     <w:lsdException w:name="Placeholder Text" w:semiHidden="1"/>
     <w:lsdException w:name="No Spacing" w:uiPriority="1" w:qFormat="1"/>
     <w:lsdException w:name="Light Shading" w:uiPriority="60"/>
@@ -8698,16 +8624,17 @@
     <w:lsdException w:name="Hashtag" w:semiHidden="1" w:unhideWhenUsed="1"/>
     <w:lsdException w:name="Unresolved Mention" w:semiHidden="1" w:unhideWhenUsed="1"/>
     <w:lsdException w:name="Smart Link" w:semiHidden="1" w:unhideWhenUsed="1"/>
+    <w:lsdException w:name="Smart Link Error" w:semiHidden="1" w:unhideWhenUsed="1"/>
   </w:latentStyles>
   <w:style w:type="paragraph" w:default="1" w:styleId="Normal">
     <w:name w:val="Normal"/>
     <w:qFormat/>
   </w:style>
-  <w:style w:type="paragraph" w:styleId="Heading1">
+  <w:style w:type="paragraph" w:styleId="Ttulo1">
     <w:name w:val="heading 1"/>
     <w:basedOn w:val="Normal"/>
     <w:next w:val="Normal"/>
-    <w:link w:val="Heading1Char"/>
+    <w:link w:val="Ttulo1Car"/>
     <w:uiPriority w:val="9"/>
     <w:qFormat/>
     <w:rsid w:val="00CF20F9"/>
@@ -8724,11 +8651,11 @@
       <w:szCs w:val="32"/>
     </w:rPr>
   </w:style>
-  <w:style w:type="paragraph" w:styleId="Heading2">
+  <w:style w:type="paragraph" w:styleId="Ttulo2">
     <w:name w:val="heading 2"/>
     <w:basedOn w:val="Normal"/>
     <w:next w:val="Normal"/>
-    <w:link w:val="Heading2Char"/>
+    <w:link w:val="Ttulo2Car"/>
     <w:uiPriority w:val="9"/>
     <w:unhideWhenUsed/>
     <w:qFormat/>
@@ -8746,11 +8673,11 @@
       <w:szCs w:val="26"/>
     </w:rPr>
   </w:style>
-  <w:style w:type="paragraph" w:styleId="Heading3">
+  <w:style w:type="paragraph" w:styleId="Ttulo3">
     <w:name w:val="heading 3"/>
     <w:basedOn w:val="Normal"/>
     <w:next w:val="Normal"/>
-    <w:link w:val="Heading3Char"/>
+    <w:link w:val="Ttulo3Car"/>
     <w:uiPriority w:val="9"/>
     <w:unhideWhenUsed/>
     <w:qFormat/>
@@ -8768,11 +8695,11 @@
       <w:szCs w:val="24"/>
     </w:rPr>
   </w:style>
-  <w:style w:type="paragraph" w:styleId="Heading4">
+  <w:style w:type="paragraph" w:styleId="Ttulo4">
     <w:name w:val="heading 4"/>
     <w:basedOn w:val="Normal"/>
     <w:next w:val="Normal"/>
-    <w:link w:val="Heading4Char"/>
+    <w:link w:val="Ttulo4Car"/>
     <w:uiPriority w:val="9"/>
     <w:unhideWhenUsed/>
     <w:qFormat/>
@@ -8790,13 +8717,13 @@
       <w:color w:val="2F5496" w:themeColor="accent1" w:themeShade="BF"/>
     </w:rPr>
   </w:style>
-  <w:style w:type="character" w:default="1" w:styleId="DefaultParagraphFont">
+  <w:style w:type="character" w:default="1" w:styleId="Fuentedeprrafopredeter">
     <w:name w:val="Default Paragraph Font"/>
     <w:uiPriority w:val="1"/>
     <w:semiHidden/>
     <w:unhideWhenUsed/>
   </w:style>
-  <w:style w:type="table" w:default="1" w:styleId="TableNormal">
+  <w:style w:type="table" w:default="1" w:styleId="Tablanormal">
     <w:name w:val="Normal Table"/>
     <w:uiPriority w:val="99"/>
     <w:semiHidden/>
@@ -8811,17 +8738,17 @@
       </w:tblCellMar>
     </w:tblPr>
   </w:style>
-  <w:style w:type="numbering" w:default="1" w:styleId="NoList">
+  <w:style w:type="numbering" w:default="1" w:styleId="Sinlista">
     <w:name w:val="No List"/>
     <w:uiPriority w:val="99"/>
     <w:semiHidden/>
     <w:unhideWhenUsed/>
   </w:style>
-  <w:style w:type="paragraph" w:styleId="Title">
+  <w:style w:type="paragraph" w:styleId="Ttulo">
     <w:name w:val="Title"/>
     <w:basedOn w:val="Normal"/>
     <w:next w:val="Normal"/>
-    <w:link w:val="TitleChar"/>
+    <w:link w:val="TtuloCar"/>
     <w:uiPriority w:val="10"/>
     <w:qFormat/>
     <w:rsid w:val="009B5007"/>
@@ -8837,10 +8764,10 @@
       <w:szCs w:val="56"/>
     </w:rPr>
   </w:style>
-  <w:style w:type="character" w:customStyle="1" w:styleId="TitleChar">
-    <w:name w:val="Title Char"/>
-    <w:basedOn w:val="DefaultParagraphFont"/>
-    <w:link w:val="Title"/>
+  <w:style w:type="character" w:customStyle="1" w:styleId="TtuloCar">
+    <w:name w:val="Título Car"/>
+    <w:basedOn w:val="Fuentedeprrafopredeter"/>
+    <w:link w:val="Ttulo"/>
     <w:uiPriority w:val="10"/>
     <w:rsid w:val="009B5007"/>
     <w:rPr>
@@ -8851,11 +8778,11 @@
       <w:szCs w:val="56"/>
     </w:rPr>
   </w:style>
-  <w:style w:type="paragraph" w:styleId="Subtitle">
+  <w:style w:type="paragraph" w:styleId="Subttulo">
     <w:name w:val="Subtitle"/>
     <w:basedOn w:val="Normal"/>
     <w:next w:val="Normal"/>
-    <w:link w:val="SubtitleChar"/>
+    <w:link w:val="SubttuloCar"/>
     <w:uiPriority w:val="11"/>
     <w:qFormat/>
     <w:rsid w:val="00B47CDD"/>
@@ -8870,10 +8797,10 @@
       <w:spacing w:val="15"/>
     </w:rPr>
   </w:style>
-  <w:style w:type="character" w:customStyle="1" w:styleId="SubtitleChar">
-    <w:name w:val="Subtitle Char"/>
-    <w:basedOn w:val="DefaultParagraphFont"/>
-    <w:link w:val="Subtitle"/>
+  <w:style w:type="character" w:customStyle="1" w:styleId="SubttuloCar">
+    <w:name w:val="Subtítulo Car"/>
+    <w:basedOn w:val="Fuentedeprrafopredeter"/>
+    <w:link w:val="Subttulo"/>
     <w:uiPriority w:val="11"/>
     <w:rsid w:val="00B47CDD"/>
     <w:rPr>
@@ -8882,7 +8809,7 @@
       <w:spacing w:val="15"/>
     </w:rPr>
   </w:style>
-  <w:style w:type="paragraph" w:styleId="ListParagraph">
+  <w:style w:type="paragraph" w:styleId="Prrafodelista">
     <w:name w:val="List Paragraph"/>
     <w:basedOn w:val="Normal"/>
     <w:uiPriority w:val="34"/>
@@ -8896,10 +8823,10 @@
       <w:rFonts w:eastAsiaTheme="minorEastAsia"/>
     </w:rPr>
   </w:style>
-  <w:style w:type="paragraph" w:styleId="Header">
+  <w:style w:type="paragraph" w:styleId="Encabezado">
     <w:name w:val="header"/>
     <w:basedOn w:val="Normal"/>
-    <w:link w:val="HeaderChar"/>
+    <w:link w:val="EncabezadoCar"/>
     <w:uiPriority w:val="99"/>
     <w:unhideWhenUsed/>
     <w:rsid w:val="003A42C0"/>
@@ -8911,17 +8838,17 @@
       <w:spacing w:after="0" w:line="240" w:lineRule="auto"/>
     </w:pPr>
   </w:style>
-  <w:style w:type="character" w:customStyle="1" w:styleId="HeaderChar">
-    <w:name w:val="Header Char"/>
-    <w:basedOn w:val="DefaultParagraphFont"/>
-    <w:link w:val="Header"/>
+  <w:style w:type="character" w:customStyle="1" w:styleId="EncabezadoCar">
+    <w:name w:val="Encabezado Car"/>
+    <w:basedOn w:val="Fuentedeprrafopredeter"/>
+    <w:link w:val="Encabezado"/>
     <w:uiPriority w:val="99"/>
     <w:rsid w:val="003A42C0"/>
   </w:style>
-  <w:style w:type="paragraph" w:styleId="Footer">
+  <w:style w:type="paragraph" w:styleId="Piedepgina">
     <w:name w:val="footer"/>
     <w:basedOn w:val="Normal"/>
-    <w:link w:val="FooterChar"/>
+    <w:link w:val="PiedepginaCar"/>
     <w:uiPriority w:val="99"/>
     <w:unhideWhenUsed/>
     <w:rsid w:val="003A42C0"/>
@@ -8933,17 +8860,17 @@
       <w:spacing w:after="0" w:line="240" w:lineRule="auto"/>
     </w:pPr>
   </w:style>
-  <w:style w:type="character" w:customStyle="1" w:styleId="FooterChar">
-    <w:name w:val="Footer Char"/>
-    <w:basedOn w:val="DefaultParagraphFont"/>
-    <w:link w:val="Footer"/>
+  <w:style w:type="character" w:customStyle="1" w:styleId="PiedepginaCar">
+    <w:name w:val="Pie de página Car"/>
+    <w:basedOn w:val="Fuentedeprrafopredeter"/>
+    <w:link w:val="Piedepgina"/>
     <w:uiPriority w:val="99"/>
     <w:rsid w:val="003A42C0"/>
   </w:style>
-  <w:style w:type="character" w:customStyle="1" w:styleId="Heading2Char">
-    <w:name w:val="Heading 2 Char"/>
-    <w:basedOn w:val="DefaultParagraphFont"/>
-    <w:link w:val="Heading2"/>
+  <w:style w:type="character" w:customStyle="1" w:styleId="Ttulo2Car">
+    <w:name w:val="Título 2 Car"/>
+    <w:basedOn w:val="Fuentedeprrafopredeter"/>
+    <w:link w:val="Ttulo2"/>
     <w:uiPriority w:val="9"/>
     <w:rsid w:val="006D438A"/>
     <w:rPr>
@@ -8953,9 +8880,9 @@
       <w:szCs w:val="26"/>
     </w:rPr>
   </w:style>
-  <w:style w:type="table" w:styleId="PlainTable1">
+  <w:style w:type="table" w:styleId="Tablanormal1">
     <w:name w:val="Plain Table 1"/>
-    <w:basedOn w:val="TableNormal"/>
+    <w:basedOn w:val="Tablanormal"/>
     <w:uiPriority w:val="41"/>
     <w:rsid w:val="00383A5F"/>
     <w:pPr>
@@ -9016,9 +8943,9 @@
       </w:tcPr>
     </w:tblStylePr>
   </w:style>
-  <w:style w:type="table" w:styleId="GridTable2-Accent2">
+  <w:style w:type="table" w:styleId="Tablaconcuadrcula2-nfasis2">
     <w:name w:val="Grid Table 2 Accent 2"/>
-    <w:basedOn w:val="TableNormal"/>
+    <w:basedOn w:val="Tablanormal"/>
     <w:uiPriority w:val="47"/>
     <w:rsid w:val="003E7073"/>
     <w:pPr>
@@ -9091,9 +9018,9 @@
       </w:tcPr>
     </w:tblStylePr>
   </w:style>
-  <w:style w:type="table" w:styleId="GridTable2-Accent3">
+  <w:style w:type="table" w:styleId="Tablaconcuadrcula2-nfasis3">
     <w:name w:val="Grid Table 2 Accent 3"/>
-    <w:basedOn w:val="TableNormal"/>
+    <w:basedOn w:val="Tablanormal"/>
     <w:uiPriority w:val="47"/>
     <w:rsid w:val="003E7073"/>
     <w:pPr>
@@ -9166,9 +9093,9 @@
       </w:tcPr>
     </w:tblStylePr>
   </w:style>
-  <w:style w:type="table" w:styleId="GridTable2-Accent4">
+  <w:style w:type="table" w:styleId="Tablaconcuadrcula2-nfasis4">
     <w:name w:val="Grid Table 2 Accent 4"/>
-    <w:basedOn w:val="TableNormal"/>
+    <w:basedOn w:val="Tablanormal"/>
     <w:uiPriority w:val="47"/>
     <w:rsid w:val="003E7073"/>
     <w:pPr>
@@ -9241,9 +9168,9 @@
       </w:tcPr>
     </w:tblStylePr>
   </w:style>
-  <w:style w:type="table" w:styleId="GridTable2-Accent6">
+  <w:style w:type="table" w:styleId="Tablaconcuadrcula2-nfasis6">
     <w:name w:val="Grid Table 2 Accent 6"/>
-    <w:basedOn w:val="TableNormal"/>
+    <w:basedOn w:val="Tablanormal"/>
     <w:uiPriority w:val="47"/>
     <w:rsid w:val="003E7073"/>
     <w:pPr>
@@ -9316,9 +9243,9 @@
       </w:tcPr>
     </w:tblStylePr>
   </w:style>
-  <w:style w:type="table" w:styleId="GridTable1Light-Accent1">
+  <w:style w:type="table" w:styleId="Tablaconcuadrcula1clara-nfasis1">
     <w:name w:val="Grid Table 1 Light Accent 1"/>
-    <w:basedOn w:val="TableNormal"/>
+    <w:basedOn w:val="Tablanormal"/>
     <w:uiPriority w:val="46"/>
     <w:rsid w:val="003E7073"/>
     <w:pPr>
@@ -9373,9 +9300,9 @@
       </w:rPr>
     </w:tblStylePr>
   </w:style>
-  <w:style w:type="table" w:styleId="GridTable1Light-Accent2">
+  <w:style w:type="table" w:styleId="Tablaconcuadrcula1Claro-nfasis2">
     <w:name w:val="Grid Table 1 Light Accent 2"/>
-    <w:basedOn w:val="TableNormal"/>
+    <w:basedOn w:val="Tablanormal"/>
     <w:uiPriority w:val="46"/>
     <w:rsid w:val="003E7073"/>
     <w:pPr>
@@ -9430,10 +9357,10 @@
       </w:rPr>
     </w:tblStylePr>
   </w:style>
-  <w:style w:type="paragraph" w:styleId="HTMLPreformatted">
+  <w:style w:type="paragraph" w:styleId="HTMLconformatoprevio">
     <w:name w:val="HTML Preformatted"/>
     <w:basedOn w:val="Normal"/>
-    <w:link w:val="HTMLPreformattedChar"/>
+    <w:link w:val="HTMLconformatoprevioCar"/>
     <w:uiPriority w:val="99"/>
     <w:semiHidden/>
     <w:unhideWhenUsed/>
@@ -9466,10 +9393,10 @@
       <w:lang w:eastAsia="es-CO"/>
     </w:rPr>
   </w:style>
-  <w:style w:type="character" w:customStyle="1" w:styleId="HTMLPreformattedChar">
-    <w:name w:val="HTML Preformatted Char"/>
-    <w:basedOn w:val="DefaultParagraphFont"/>
-    <w:link w:val="HTMLPreformatted"/>
+  <w:style w:type="character" w:customStyle="1" w:styleId="HTMLconformatoprevioCar">
+    <w:name w:val="HTML con formato previo Car"/>
+    <w:basedOn w:val="Fuentedeprrafopredeter"/>
+    <w:link w:val="HTMLconformatoprevio"/>
     <w:uiPriority w:val="99"/>
     <w:semiHidden/>
     <w:rsid w:val="00DC629B"/>
@@ -9480,9 +9407,9 @@
       <w:lang w:eastAsia="es-CO"/>
     </w:rPr>
   </w:style>
-  <w:style w:type="table" w:styleId="TableGrid">
+  <w:style w:type="table" w:styleId="Tablaconcuadrcula">
     <w:name w:val="Table Grid"/>
-    <w:basedOn w:val="TableNormal"/>
+    <w:basedOn w:val="Tablanormal"/>
     <w:uiPriority w:val="39"/>
     <w:rsid w:val="00C07968"/>
     <w:pPr>
@@ -9499,10 +9426,10 @@
       </w:tblBorders>
     </w:tblPr>
   </w:style>
-  <w:style w:type="character" w:customStyle="1" w:styleId="Heading1Char">
-    <w:name w:val="Heading 1 Char"/>
-    <w:basedOn w:val="DefaultParagraphFont"/>
-    <w:link w:val="Heading1"/>
+  <w:style w:type="character" w:customStyle="1" w:styleId="Ttulo1Car">
+    <w:name w:val="Título 1 Car"/>
+    <w:basedOn w:val="Fuentedeprrafopredeter"/>
+    <w:link w:val="Ttulo1"/>
     <w:uiPriority w:val="9"/>
     <w:rsid w:val="00CF20F9"/>
     <w:rPr>
@@ -9512,9 +9439,9 @@
       <w:szCs w:val="32"/>
     </w:rPr>
   </w:style>
-  <w:style w:type="table" w:styleId="GridTable1Light-Accent6">
+  <w:style w:type="table" w:styleId="Tablaconcuadrcula1clara-nfasis6">
     <w:name w:val="Grid Table 1 Light Accent 6"/>
-    <w:basedOn w:val="TableNormal"/>
+    <w:basedOn w:val="Tablanormal"/>
     <w:uiPriority w:val="46"/>
     <w:rsid w:val="003C35EB"/>
     <w:pPr>
@@ -9569,9 +9496,9 @@
       </w:rPr>
     </w:tblStylePr>
   </w:style>
-  <w:style w:type="table" w:styleId="TableGridLight">
+  <w:style w:type="table" w:styleId="Tablaconcuadrculaclara">
     <w:name w:val="Grid Table Light"/>
-    <w:basedOn w:val="TableNormal"/>
+    <w:basedOn w:val="Tablanormal"/>
     <w:uiPriority w:val="40"/>
     <w:rsid w:val="00704A8A"/>
     <w:pPr>
@@ -9588,9 +9515,9 @@
       </w:tblBorders>
     </w:tblPr>
   </w:style>
-  <w:style w:type="table" w:styleId="PlainTable5">
+  <w:style w:type="table" w:styleId="Tablanormal5">
     <w:name w:val="Plain Table 5"/>
-    <w:basedOn w:val="TableNormal"/>
+    <w:basedOn w:val="Tablanormal"/>
     <w:uiPriority w:val="45"/>
     <w:rsid w:val="00111B05"/>
     <w:pPr>
@@ -9708,9 +9635,9 @@
       </w:tcPr>
     </w:tblStylePr>
   </w:style>
-  <w:style w:type="table" w:styleId="PlainTable3">
+  <w:style w:type="table" w:styleId="Tablanormal3">
     <w:name w:val="Plain Table 3"/>
-    <w:basedOn w:val="TableNormal"/>
+    <w:basedOn w:val="Tablanormal"/>
     <w:uiPriority w:val="43"/>
     <w:rsid w:val="00111B05"/>
     <w:pPr>
@@ -9801,9 +9728,9 @@
       </w:tcPr>
     </w:tblStylePr>
   </w:style>
-  <w:style w:type="table" w:styleId="GridTable4-Accent1">
+  <w:style w:type="table" w:styleId="Tablaconcuadrcula4-nfasis1">
     <w:name w:val="Grid Table 4 Accent 1"/>
-    <w:basedOn w:val="TableNormal"/>
+    <w:basedOn w:val="Tablanormal"/>
     <w:uiPriority w:val="49"/>
     <w:rsid w:val="00111B05"/>
     <w:pPr>
@@ -9879,8 +9806,8 @@
   </w:style>
   <w:style w:type="table" w:customStyle="1" w:styleId="Tablaconcuadrcula1">
     <w:name w:val="Tabla con cuadrícula1"/>
-    <w:basedOn w:val="TableNormal"/>
-    <w:next w:val="TableGrid"/>
+    <w:basedOn w:val="Tablanormal"/>
+    <w:next w:val="Tablaconcuadrcula"/>
     <w:uiPriority w:val="39"/>
     <w:rsid w:val="00C67EE6"/>
     <w:pPr>
@@ -9897,7 +9824,7 @@
       </w:tblBorders>
     </w:tblPr>
   </w:style>
-  <w:style w:type="paragraph" w:styleId="Bibliography">
+  <w:style w:type="paragraph" w:styleId="Bibliografa">
     <w:name w:val="Bibliography"/>
     <w:basedOn w:val="Normal"/>
     <w:next w:val="Normal"/>
@@ -9909,9 +9836,9 @@
       <w:ind w:left="720" w:hanging="720"/>
     </w:pPr>
   </w:style>
-  <w:style w:type="paragraph" w:styleId="TOCHeading">
+  <w:style w:type="paragraph" w:styleId="TtuloTDC">
     <w:name w:val="TOC Heading"/>
-    <w:basedOn w:val="Heading1"/>
+    <w:basedOn w:val="Ttulo1"/>
     <w:next w:val="Normal"/>
     <w:uiPriority w:val="39"/>
     <w:unhideWhenUsed/>
@@ -9924,7 +9851,7 @@
       <w:lang w:eastAsia="es-CO"/>
     </w:rPr>
   </w:style>
-  <w:style w:type="paragraph" w:styleId="TOC2">
+  <w:style w:type="paragraph" w:styleId="TDC2">
     <w:name w:val="toc 2"/>
     <w:basedOn w:val="Normal"/>
     <w:next w:val="Normal"/>
@@ -9944,7 +9871,7 @@
       <w:lang w:eastAsia="es-CO"/>
     </w:rPr>
   </w:style>
-  <w:style w:type="paragraph" w:styleId="TOC1">
+  <w:style w:type="paragraph" w:styleId="TDC1">
     <w:name w:val="toc 1"/>
     <w:basedOn w:val="Normal"/>
     <w:next w:val="Normal"/>
@@ -9960,7 +9887,7 @@
       <w:lang w:eastAsia="es-CO"/>
     </w:rPr>
   </w:style>
-  <w:style w:type="paragraph" w:styleId="TOC3">
+  <w:style w:type="paragraph" w:styleId="TDC3">
     <w:name w:val="toc 3"/>
     <w:basedOn w:val="Normal"/>
     <w:next w:val="Normal"/>
@@ -9977,9 +9904,9 @@
       <w:lang w:eastAsia="es-CO"/>
     </w:rPr>
   </w:style>
-  <w:style w:type="character" w:styleId="Hyperlink">
+  <w:style w:type="character" w:styleId="Hipervnculo">
     <w:name w:val="Hyperlink"/>
-    <w:basedOn w:val="DefaultParagraphFont"/>
+    <w:basedOn w:val="Fuentedeprrafopredeter"/>
     <w:uiPriority w:val="99"/>
     <w:unhideWhenUsed/>
     <w:rsid w:val="00EB52DD"/>
@@ -9988,10 +9915,10 @@
       <w:u w:val="single"/>
     </w:rPr>
   </w:style>
-  <w:style w:type="character" w:customStyle="1" w:styleId="Heading3Char">
-    <w:name w:val="Heading 3 Char"/>
-    <w:basedOn w:val="DefaultParagraphFont"/>
-    <w:link w:val="Heading3"/>
+  <w:style w:type="character" w:customStyle="1" w:styleId="Ttulo3Car">
+    <w:name w:val="Título 3 Car"/>
+    <w:basedOn w:val="Fuentedeprrafopredeter"/>
+    <w:link w:val="Ttulo3"/>
     <w:uiPriority w:val="9"/>
     <w:rsid w:val="00051C32"/>
     <w:rPr>
@@ -10001,10 +9928,10 @@
       <w:szCs w:val="24"/>
     </w:rPr>
   </w:style>
-  <w:style w:type="character" w:customStyle="1" w:styleId="Heading4Char">
-    <w:name w:val="Heading 4 Char"/>
-    <w:basedOn w:val="DefaultParagraphFont"/>
-    <w:link w:val="Heading4"/>
+  <w:style w:type="character" w:customStyle="1" w:styleId="Ttulo4Car">
+    <w:name w:val="Título 4 Car"/>
+    <w:basedOn w:val="Fuentedeprrafopredeter"/>
+    <w:link w:val="Ttulo4"/>
     <w:uiPriority w:val="9"/>
     <w:rsid w:val="000F2391"/>
     <w:rPr>
@@ -10334,7 +10261,7 @@
 </file>
 
 <file path=customXml/itemProps1.xml><?xml version="1.0" encoding="utf-8"?>
-<ds:datastoreItem xmlns:ds="http://schemas.openxmlformats.org/officeDocument/2006/customXml" ds:itemID="{E9639206-5DCD-4CF7-96D9-0896C9ECD350}">
+<ds:datastoreItem xmlns:ds="http://schemas.openxmlformats.org/officeDocument/2006/customXml" ds:itemID="{6FD24616-8F36-4F70-B050-99110CB207D3}">
   <ds:schemaRefs>
     <ds:schemaRef ds:uri="http://schemas.openxmlformats.org/officeDocument/2006/bibliography"/>
   </ds:schemaRefs>

</xml_diff>